<commit_message>
code working fine. copy  to src remaining
</commit_message>
<xml_diff>
--- a/madwan2_slamba4/Final Report.docx
+++ b/madwan2_slamba4/Final Report.docx
@@ -30,7 +30,20 @@
           <w:szCs w:val="28"/>
           <w:u w:val="single"/>
         </w:rPr>
-        <w:t>Intermediate Report</w:t>
+        <w:t xml:space="preserve">Final </w:t>
+      </w:r>
+      <w:bookmarkStart w:id="1" w:name="_GoBack"/>
+      <w:bookmarkEnd w:id="1"/>
+      <w:r>
+        <w:rPr>
+          <w:rFonts w:ascii="Arial" w:eastAsia="Arial" w:hAnsi="Arial" w:cs="Arial"/>
+          <w:b/>
+          <w:bCs/>
+          <w:sz w:val="28"/>
+          <w:szCs w:val="28"/>
+          <w:u w:val="single"/>
+        </w:rPr>
+        <w:t>Report</w:t>
       </w:r>
     </w:p>
     <w:p>
@@ -580,8 +593,8 @@
           <w:szCs w:val="20"/>
         </w:rPr>
       </w:pPr>
-      <w:bookmarkStart w:id="1" w:name="page2"/>
-      <w:bookmarkEnd w:id="1"/>
+      <w:bookmarkStart w:id="2" w:name="page2"/>
+      <w:bookmarkEnd w:id="2"/>
     </w:p>
     <w:p>
       <w:pPr>
@@ -1084,16 +1097,7 @@
           <w:sz w:val="24"/>
           <w:szCs w:val="24"/>
         </w:rPr>
-        <w:t xml:space="preserve">, </w:t>
-      </w:r>
-      <w:r>
-        <w:rPr>
-          <w:rFonts w:ascii="Arial" w:eastAsia="Arial" w:hAnsi="Arial" w:cs="Arial"/>
-          <w:color w:val="00000A"/>
-          <w:sz w:val="24"/>
-          <w:szCs w:val="24"/>
-        </w:rPr>
-        <w:t xml:space="preserve">pronoun coherence, we extract all the pronoun tags (PRP and PRP$) after pos tagging of the sentence. Then we look at the current sentence (till the word) and previous two sentences to search for the co reference. We extract all the common nouns and proper nouns. We search the common nouns in the wordnet and get its </w:t>
+        <w:t xml:space="preserve">, pronoun coherence, we extract all the pronoun tags (PRP and PRP$) after pos tagging of the sentence. Then we look at the current sentence (till the word) and previous two sentences to search for the co reference. We extract all the common nouns and proper nouns. We search the common nouns in the wordnet and get its </w:t>
       </w:r>
       <w:proofErr w:type="spellStart"/>
       <w:r>
@@ -1257,16 +1261,7 @@
           <w:sz w:val="24"/>
           <w:szCs w:val="24"/>
         </w:rPr>
-        <w:t xml:space="preserve"> the function is called, it checks if the topic has any word corresponding to the unique marker in the list. If such a word exists, a list is called up which contains most probable words, synonyms and antonyms that can occur in a coherent essay and every occurrence of such word is counted. At the end of the run, the function returns a count of occurrences of these words in the essay. It is assumed that higher the word count, more coherent the essay will be.</w:t>
-      </w:r>
-      <w:r>
-        <w:rPr>
-          <w:rFonts w:ascii="Arial" w:eastAsia="Arial" w:hAnsi="Arial" w:cs="Arial"/>
-          <w:color w:val="00000A"/>
-          <w:sz w:val="24"/>
-          <w:szCs w:val="24"/>
-        </w:rPr>
-        <w:t xml:space="preserve"> </w:t>
+        <w:t xml:space="preserve"> the function is called, it checks if the topic has any word corresponding to the unique marker in the list. If such a word exists, a list is called up which contains most probable words, synonyms and antonyms that can occur in a coherent essay and every occurrence of such word is counted. At the end of the run, the function returns a count of occurrences of these words in the essay. It is assumed that higher the word count, more coherent the essay will be. </w:t>
       </w:r>
     </w:p>
     <w:p>
@@ -1751,8 +1746,8 @@
           <w:szCs w:val="20"/>
         </w:rPr>
       </w:pPr>
-      <w:bookmarkStart w:id="2" w:name="page3"/>
-      <w:bookmarkEnd w:id="2"/>
+      <w:bookmarkStart w:id="3" w:name="page3"/>
+      <w:bookmarkEnd w:id="3"/>
     </w:p>
     <w:p>
       <w:pPr>
@@ -2208,8 +2203,8 @@
           <w:szCs w:val="20"/>
         </w:rPr>
       </w:pPr>
-      <w:bookmarkStart w:id="3" w:name="page4"/>
-      <w:bookmarkEnd w:id="3"/>
+      <w:bookmarkStart w:id="4" w:name="page4"/>
+      <w:bookmarkEnd w:id="4"/>
     </w:p>
     <w:p>
       <w:pPr>
@@ -2484,8 +2479,6 @@
         </w:rPr>
         <w:t>part_d_ii</w:t>
       </w:r>
-      <w:bookmarkStart w:id="4" w:name="_GoBack"/>
-      <w:bookmarkEnd w:id="4"/>
       <w:proofErr w:type="spellEnd"/>
     </w:p>
     <w:p>

</xml_diff>